<commit_message>
Revert "changes made 2"
This reverts commit b023c2251edd5c5e48139ff871562716d1649e17.
</commit_message>
<xml_diff>
--- a/jona1.docx
+++ b/jona1.docx
@@ -15,29 +15,6 @@
           <w:lang w:val="en-US"/>
         </w:rPr>
         <w:t>My name is jonathan</w:t>
-      </w:r>
-    </w:p>
-    <w:p>
-      <w:pPr>
-        <w:rPr>
-          <w:rFonts w:hint="default"/>
-          <w:lang w:val="en-US"/>
-        </w:rPr>
-      </w:pPr>
-    </w:p>
-    <w:p>
-      <w:pPr>
-        <w:rPr>
-          <w:rFonts w:hint="default"/>
-          <w:lang w:val="en-US"/>
-        </w:rPr>
-      </w:pPr>
-      <w:r>
-        <w:rPr>
-          <w:rFonts w:hint="default"/>
-          <w:lang w:val="en-US"/>
-        </w:rPr>
-        <w:t>I don’t have a dog</w:t>
       </w:r>
       <w:bookmarkStart w:id="0" w:name="_GoBack"/>
       <w:bookmarkEnd w:id="0"/>
@@ -128,7 +105,7 @@
     <w:lsdException w:qFormat="1" w:unhideWhenUsed="0" w:uiPriority="0" w:semiHidden="0" w:name="Title"/>
     <w:lsdException w:unhideWhenUsed="0" w:uiPriority="0" w:semiHidden="0" w:name="Closing"/>
     <w:lsdException w:unhideWhenUsed="0" w:uiPriority="0" w:semiHidden="0" w:name="Signature"/>
-    <w:lsdException w:qFormat="1" w:unhideWhenUsed="0" w:uiPriority="0" w:name="Default Paragraph Font"/>
+    <w:lsdException w:unhideWhenUsed="0" w:uiPriority="0" w:name="Default Paragraph Font"/>
     <w:lsdException w:unhideWhenUsed="0" w:uiPriority="0" w:semiHidden="0" w:name="Body Text"/>
     <w:lsdException w:unhideWhenUsed="0" w:uiPriority="0" w:semiHidden="0" w:name="Body Text Indent"/>
     <w:lsdException w:unhideWhenUsed="0" w:uiPriority="0" w:semiHidden="0" w:name="List Continue"/>
@@ -324,7 +301,6 @@
   <w:style w:type="character" w:default="1" w:styleId="2">
     <w:name w:val="Default Paragraph Font"/>
     <w:semiHidden/>
-    <w:qFormat/>
     <w:uiPriority w:val="0"/>
   </w:style>
   <w:style w:type="table" w:default="1" w:styleId="3">

</xml_diff>